<commit_message>
updating some minor info
</commit_message>
<xml_diff>
--- a/files/Jeronimo Barbosa - Curriculum Vitae.docx
+++ b/files/Jeronimo Barbosa - Curriculum Vitae.docx
@@ -352,6 +352,15 @@
         </w:rPr>
         <w:t>applications</w:t>
       </w:r>
+      <w:r>
+        <w:rPr>
+          <w:rFonts w:ascii="Arial" w:hAnsi="Arial" w:cs="Arial"/>
+          <w:color w:val="262626" w:themeColor="text1" w:themeTint="D9"/>
+          <w:sz w:val="22"/>
+          <w:szCs w:val="22"/>
+        </w:rPr>
+        <w:t>;</w:t>
+      </w:r>
     </w:p>
     <w:p>
       <w:pPr>
@@ -430,27 +439,7 @@
           <w:sz w:val="22"/>
           <w:szCs w:val="22"/>
         </w:rPr>
-        <w:t xml:space="preserve"> scholarships) in one of the best Computer Science schools in Brazil (</w:t>
-      </w:r>
-      <w:proofErr w:type="spellStart"/>
-      <w:r>
-        <w:rPr>
-          <w:rFonts w:ascii="Arial" w:hAnsi="Arial" w:cs="Arial"/>
-          <w:color w:val="262626" w:themeColor="text1" w:themeTint="D9"/>
-          <w:sz w:val="22"/>
-          <w:szCs w:val="22"/>
-        </w:rPr>
-        <w:t>CIn</w:t>
-      </w:r>
-      <w:proofErr w:type="spellEnd"/>
-      <w:r>
-        <w:rPr>
-          <w:rFonts w:ascii="Arial" w:hAnsi="Arial" w:cs="Arial"/>
-          <w:color w:val="262626" w:themeColor="text1" w:themeTint="D9"/>
-          <w:sz w:val="22"/>
-          <w:szCs w:val="22"/>
-        </w:rPr>
-        <w:t>/UFPE)</w:t>
+        <w:t xml:space="preserve"> scholarships) in one of the best Computer Science schools in Brazil (CIn/UFPE)</w:t>
       </w:r>
       <w:r>
         <w:rPr>
@@ -504,19 +493,8 @@
           <w:sz w:val="22"/>
           <w:szCs w:val="22"/>
         </w:rPr>
-        <w:t>n France (</w:t>
-      </w:r>
-      <w:proofErr w:type="spellStart"/>
-      <w:r>
-        <w:rPr>
-          <w:rFonts w:ascii="Arial" w:hAnsi="Arial" w:cs="Arial"/>
-          <w:color w:val="262626" w:themeColor="text1" w:themeTint="D9"/>
-          <w:sz w:val="22"/>
-          <w:szCs w:val="22"/>
-        </w:rPr>
-        <w:t>in|situ</w:t>
-      </w:r>
-      <w:proofErr w:type="spellEnd"/>
+        <w:t>n France (in|situ</w:t>
+      </w:r>
       <w:r>
         <w:rPr>
           <w:rFonts w:ascii="Arial" w:hAnsi="Arial" w:cs="Arial"/>
@@ -525,6 +503,15 @@
           <w:szCs w:val="22"/>
         </w:rPr>
         <w:t>)</w:t>
+      </w:r>
+      <w:r>
+        <w:rPr>
+          <w:rFonts w:ascii="Arial" w:hAnsi="Arial" w:cs="Arial"/>
+          <w:color w:val="262626" w:themeColor="text1" w:themeTint="D9"/>
+          <w:sz w:val="22"/>
+          <w:szCs w:val="22"/>
+        </w:rPr>
+        <w:t>;</w:t>
       </w:r>
     </w:p>
     <w:p>
@@ -550,7 +537,16 @@
           <w:sz w:val="22"/>
           <w:szCs w:val="22"/>
         </w:rPr>
-        <w:t xml:space="preserve">Won four </w:t>
+        <w:t>Received</w:t>
+      </w:r>
+      <w:r>
+        <w:rPr>
+          <w:rFonts w:ascii="Arial" w:hAnsi="Arial" w:cs="Arial"/>
+          <w:color w:val="262626" w:themeColor="text1" w:themeTint="D9"/>
+          <w:sz w:val="22"/>
+          <w:szCs w:val="22"/>
+        </w:rPr>
+        <w:t xml:space="preserve"> four </w:t>
       </w:r>
       <w:r>
         <w:rPr>
@@ -605,6 +601,15 @@
           <w:szCs w:val="22"/>
         </w:rPr>
         <w:t xml:space="preserve"> (c.f., ‘Awards’)</w:t>
+      </w:r>
+      <w:r>
+        <w:rPr>
+          <w:rFonts w:ascii="Arial" w:hAnsi="Arial" w:cs="Arial"/>
+          <w:color w:val="262626" w:themeColor="text1" w:themeTint="D9"/>
+          <w:sz w:val="22"/>
+          <w:szCs w:val="22"/>
+        </w:rPr>
+        <w:t>.</w:t>
       </w:r>
       <w:r>
         <w:rPr>
@@ -767,7 +772,6 @@
         </w:rPr>
         <w:t xml:space="preserve">M. </w:t>
       </w:r>
-      <w:proofErr w:type="spellStart"/>
       <w:r>
         <w:rPr>
           <w:rFonts w:ascii="Arial" w:hAnsi="Arial" w:cs="Arial"/>
@@ -777,7 +781,6 @@
         </w:rPr>
         <w:t>Wanderley</w:t>
       </w:r>
-      <w:proofErr w:type="spellEnd"/>
       <w:r>
         <w:rPr>
           <w:rFonts w:ascii="Arial" w:hAnsi="Arial" w:cs="Arial"/>
@@ -805,65 +808,14 @@
         </w:rPr>
         <w:t xml:space="preserve">nd </w:t>
       </w:r>
-      <w:proofErr w:type="spellStart"/>
-      <w:r>
-        <w:rPr>
-          <w:rFonts w:ascii="Arial" w:hAnsi="Arial" w:cs="Arial"/>
-          <w:color w:val="595959" w:themeColor="text1" w:themeTint="A6"/>
-          <w:sz w:val="20"/>
-          <w:szCs w:val="20"/>
-        </w:rPr>
-        <w:t>Stéphane</w:t>
-      </w:r>
-      <w:proofErr w:type="spellEnd"/>
-      <w:r>
-        <w:rPr>
-          <w:rFonts w:ascii="Arial" w:hAnsi="Arial" w:cs="Arial"/>
-          <w:color w:val="595959" w:themeColor="text1" w:themeTint="A6"/>
-          <w:sz w:val="20"/>
-          <w:szCs w:val="20"/>
-        </w:rPr>
-        <w:t xml:space="preserve"> </w:t>
-      </w:r>
-      <w:proofErr w:type="spellStart"/>
-      <w:r>
-        <w:rPr>
-          <w:rFonts w:ascii="Arial" w:hAnsi="Arial" w:cs="Arial"/>
-          <w:color w:val="595959" w:themeColor="text1" w:themeTint="A6"/>
-          <w:sz w:val="20"/>
-          <w:szCs w:val="20"/>
-        </w:rPr>
-        <w:t>Huot</w:t>
-      </w:r>
-      <w:proofErr w:type="spellEnd"/>
-      <w:r>
-        <w:rPr>
-          <w:rFonts w:ascii="Arial" w:hAnsi="Arial" w:cs="Arial"/>
-          <w:color w:val="595959" w:themeColor="text1" w:themeTint="A6"/>
-          <w:sz w:val="20"/>
-          <w:szCs w:val="20"/>
-        </w:rPr>
-        <w:t xml:space="preserve"> (</w:t>
-      </w:r>
-      <w:proofErr w:type="spellStart"/>
-      <w:r>
-        <w:rPr>
-          <w:rFonts w:ascii="Arial" w:hAnsi="Arial" w:cs="Arial"/>
-          <w:color w:val="595959" w:themeColor="text1" w:themeTint="A6"/>
-          <w:sz w:val="20"/>
-          <w:szCs w:val="20"/>
-        </w:rPr>
-        <w:t>Inria</w:t>
-      </w:r>
-      <w:proofErr w:type="spellEnd"/>
-      <w:r>
-        <w:rPr>
-          <w:rFonts w:ascii="Arial" w:hAnsi="Arial" w:cs="Arial"/>
-          <w:color w:val="595959" w:themeColor="text1" w:themeTint="A6"/>
-          <w:sz w:val="20"/>
-          <w:szCs w:val="20"/>
-        </w:rPr>
-        <w:t xml:space="preserve"> Lille, France)</w:t>
+      <w:r>
+        <w:rPr>
+          <w:rFonts w:ascii="Arial" w:hAnsi="Arial" w:cs="Arial"/>
+          <w:color w:val="595959" w:themeColor="text1" w:themeTint="A6"/>
+          <w:sz w:val="20"/>
+          <w:szCs w:val="20"/>
+        </w:rPr>
+        <w:t>Stéphane Huot (Inria Lille, France)</w:t>
       </w:r>
     </w:p>
     <w:p>
@@ -925,25 +877,14 @@
         </w:rPr>
         <w:t xml:space="preserve">ter Science – </w:t>
       </w:r>
-      <w:proofErr w:type="spellStart"/>
-      <w:r>
-        <w:rPr>
-          <w:rFonts w:ascii="Arial" w:hAnsi="Arial" w:cs="Arial"/>
-          <w:color w:val="262626" w:themeColor="text1" w:themeTint="D9"/>
-          <w:sz w:val="22"/>
-          <w:szCs w:val="22"/>
-        </w:rPr>
-        <w:t>CIn</w:t>
-      </w:r>
-      <w:proofErr w:type="spellEnd"/>
-      <w:r>
-        <w:rPr>
-          <w:rFonts w:ascii="Arial" w:hAnsi="Arial" w:cs="Arial"/>
-          <w:color w:val="262626" w:themeColor="text1" w:themeTint="D9"/>
-          <w:sz w:val="22"/>
-          <w:szCs w:val="22"/>
-        </w:rPr>
-        <w:t>/UFPE</w:t>
+      <w:r>
+        <w:rPr>
+          <w:rFonts w:ascii="Arial" w:hAnsi="Arial" w:cs="Arial"/>
+          <w:color w:val="262626" w:themeColor="text1" w:themeTint="D9"/>
+          <w:sz w:val="22"/>
+          <w:szCs w:val="22"/>
+        </w:rPr>
+        <w:t>CIn/UFPE</w:t>
       </w:r>
       <w:r>
         <w:rPr>
@@ -1077,25 +1018,14 @@
         </w:rPr>
         <w:t xml:space="preserve"> degree in Computer Science – </w:t>
       </w:r>
-      <w:proofErr w:type="spellStart"/>
-      <w:r>
-        <w:rPr>
-          <w:rFonts w:ascii="Arial" w:hAnsi="Arial" w:cs="Arial"/>
-          <w:color w:val="262626" w:themeColor="text1" w:themeTint="D9"/>
-          <w:sz w:val="22"/>
-          <w:szCs w:val="22"/>
-        </w:rPr>
-        <w:t>CIn</w:t>
-      </w:r>
-      <w:proofErr w:type="spellEnd"/>
-      <w:r>
-        <w:rPr>
-          <w:rFonts w:ascii="Arial" w:hAnsi="Arial" w:cs="Arial"/>
-          <w:color w:val="262626" w:themeColor="text1" w:themeTint="D9"/>
-          <w:sz w:val="22"/>
-          <w:szCs w:val="22"/>
-        </w:rPr>
-        <w:t>/UFPE</w:t>
+      <w:r>
+        <w:rPr>
+          <w:rFonts w:ascii="Arial" w:hAnsi="Arial" w:cs="Arial"/>
+          <w:color w:val="262626" w:themeColor="text1" w:themeTint="D9"/>
+          <w:sz w:val="22"/>
+          <w:szCs w:val="22"/>
+        </w:rPr>
+        <w:t>CIn/UFPE</w:t>
       </w:r>
       <w:r>
         <w:rPr>
@@ -1338,39 +1268,8 @@
           <w:sz w:val="22"/>
           <w:szCs w:val="22"/>
         </w:rPr>
-        <w:t xml:space="preserve">Assistant professor at </w:t>
-      </w:r>
-      <w:proofErr w:type="spellStart"/>
-      <w:r>
-        <w:rPr>
-          <w:rFonts w:ascii="Arial" w:hAnsi="Arial" w:cs="Arial"/>
-          <w:color w:val="262626" w:themeColor="text1" w:themeTint="D9"/>
-          <w:sz w:val="22"/>
-          <w:szCs w:val="22"/>
-        </w:rPr>
-        <w:t>Universidade</w:t>
-      </w:r>
-      <w:proofErr w:type="spellEnd"/>
-      <w:r>
-        <w:rPr>
-          <w:rFonts w:ascii="Arial" w:hAnsi="Arial" w:cs="Arial"/>
-          <w:color w:val="262626" w:themeColor="text1" w:themeTint="D9"/>
-          <w:sz w:val="22"/>
-          <w:szCs w:val="22"/>
-        </w:rPr>
-        <w:t xml:space="preserve"> Federal Rural de </w:t>
-      </w:r>
-      <w:proofErr w:type="spellStart"/>
-      <w:r>
-        <w:rPr>
-          <w:rFonts w:ascii="Arial" w:hAnsi="Arial" w:cs="Arial"/>
-          <w:color w:val="262626" w:themeColor="text1" w:themeTint="D9"/>
-          <w:sz w:val="22"/>
-          <w:szCs w:val="22"/>
-        </w:rPr>
-        <w:t>Pernambuco</w:t>
-      </w:r>
-      <w:proofErr w:type="spellEnd"/>
+        <w:t>Assistant professor at Universidade Federal Rural de Pernambuco</w:t>
+      </w:r>
       <w:r>
         <w:rPr>
           <w:rFonts w:ascii="Arial" w:hAnsi="Arial" w:cs="Arial"/>
@@ -1380,7 +1279,6 @@
         </w:rPr>
         <w:t xml:space="preserve"> and </w:t>
       </w:r>
-      <w:proofErr w:type="spellStart"/>
       <w:r>
         <w:rPr>
           <w:rFonts w:ascii="Arial" w:hAnsi="Arial" w:cs="Arial"/>
@@ -1397,106 +1295,16 @@
           <w:sz w:val="22"/>
           <w:szCs w:val="22"/>
         </w:rPr>
-        <w:t>aculdade</w:t>
-      </w:r>
-      <w:proofErr w:type="spellEnd"/>
-      <w:r>
-        <w:rPr>
-          <w:rFonts w:ascii="Arial" w:hAnsi="Arial" w:cs="Arial"/>
-          <w:color w:val="262626" w:themeColor="text1" w:themeTint="D9"/>
-          <w:sz w:val="22"/>
-          <w:szCs w:val="22"/>
-        </w:rPr>
-        <w:t xml:space="preserve"> de </w:t>
-      </w:r>
-      <w:proofErr w:type="spellStart"/>
-      <w:r>
-        <w:rPr>
-          <w:rFonts w:ascii="Arial" w:hAnsi="Arial" w:cs="Arial"/>
-          <w:color w:val="262626" w:themeColor="text1" w:themeTint="D9"/>
-          <w:sz w:val="22"/>
-          <w:szCs w:val="22"/>
-        </w:rPr>
-        <w:t>Tecnol</w:t>
-      </w:r>
-      <w:r>
-        <w:rPr>
-          <w:rFonts w:ascii="Arial" w:hAnsi="Arial" w:cs="Arial"/>
-          <w:color w:val="262626" w:themeColor="text1" w:themeTint="D9"/>
-          <w:sz w:val="22"/>
-          <w:szCs w:val="22"/>
-        </w:rPr>
-        <w:t>ogia</w:t>
-      </w:r>
-      <w:proofErr w:type="spellEnd"/>
-      <w:r>
-        <w:rPr>
-          <w:rFonts w:ascii="Arial" w:hAnsi="Arial" w:cs="Arial"/>
-          <w:color w:val="262626" w:themeColor="text1" w:themeTint="D9"/>
-          <w:sz w:val="22"/>
-          <w:szCs w:val="22"/>
-        </w:rPr>
-        <w:t xml:space="preserve"> e </w:t>
-      </w:r>
-      <w:proofErr w:type="spellStart"/>
-      <w:r>
-        <w:rPr>
-          <w:rFonts w:ascii="Arial" w:hAnsi="Arial" w:cs="Arial"/>
-          <w:color w:val="262626" w:themeColor="text1" w:themeTint="D9"/>
-          <w:sz w:val="22"/>
-          <w:szCs w:val="22"/>
-        </w:rPr>
-        <w:t>Ciências</w:t>
-      </w:r>
-      <w:proofErr w:type="spellEnd"/>
-      <w:r>
-        <w:rPr>
-          <w:rFonts w:ascii="Arial" w:hAnsi="Arial" w:cs="Arial"/>
-          <w:color w:val="262626" w:themeColor="text1" w:themeTint="D9"/>
-          <w:sz w:val="22"/>
-          <w:szCs w:val="22"/>
-        </w:rPr>
-        <w:t xml:space="preserve"> de </w:t>
-      </w:r>
-      <w:proofErr w:type="spellStart"/>
-      <w:r>
-        <w:rPr>
-          <w:rFonts w:ascii="Arial" w:hAnsi="Arial" w:cs="Arial"/>
-          <w:color w:val="262626" w:themeColor="text1" w:themeTint="D9"/>
-          <w:sz w:val="22"/>
-          <w:szCs w:val="22"/>
-        </w:rPr>
-        <w:t>Pernambuco</w:t>
-      </w:r>
-      <w:proofErr w:type="spellEnd"/>
-      <w:r>
-        <w:rPr>
-          <w:rFonts w:ascii="Arial" w:hAnsi="Arial" w:cs="Arial"/>
-          <w:color w:val="262626" w:themeColor="text1" w:themeTint="D9"/>
-          <w:sz w:val="22"/>
-          <w:szCs w:val="22"/>
-        </w:rPr>
-        <w:t xml:space="preserve"> – </w:t>
-      </w:r>
-      <w:proofErr w:type="spellStart"/>
-      <w:r>
-        <w:rPr>
-          <w:rFonts w:ascii="Arial" w:hAnsi="Arial" w:cs="Arial"/>
-          <w:color w:val="262626" w:themeColor="text1" w:themeTint="D9"/>
-          <w:sz w:val="22"/>
-          <w:szCs w:val="22"/>
-        </w:rPr>
-        <w:t>Garanhuns</w:t>
-      </w:r>
-      <w:proofErr w:type="spellEnd"/>
-      <w:r>
-        <w:rPr>
-          <w:rFonts w:ascii="Arial" w:hAnsi="Arial" w:cs="Arial"/>
-          <w:color w:val="262626" w:themeColor="text1" w:themeTint="D9"/>
-          <w:sz w:val="22"/>
-          <w:szCs w:val="22"/>
-        </w:rPr>
-        <w:t xml:space="preserve"> and Recife, Brazil</w:t>
+        <w:t>aculdade de Tecnol</w:t>
+      </w:r>
+      <w:r>
+        <w:rPr>
+          <w:rFonts w:ascii="Arial" w:hAnsi="Arial" w:cs="Arial"/>
+          <w:color w:val="262626" w:themeColor="text1" w:themeTint="D9"/>
+          <w:sz w:val="22"/>
+          <w:szCs w:val="22"/>
+        </w:rPr>
+        <w:t>ogia e Ciências de Pernambuco – Garanhuns and Recife, Brazil</w:t>
       </w:r>
     </w:p>
     <w:p>
@@ -1626,25 +1434,14 @@
         </w:rPr>
         <w:t xml:space="preserve">Intern at the </w:t>
       </w:r>
-      <w:proofErr w:type="spellStart"/>
-      <w:r>
-        <w:rPr>
-          <w:rFonts w:ascii="Arial" w:hAnsi="Arial" w:cs="Arial"/>
-          <w:color w:val="262626" w:themeColor="text1" w:themeTint="D9"/>
-          <w:sz w:val="22"/>
-          <w:szCs w:val="22"/>
-        </w:rPr>
-        <w:t>in|situ</w:t>
-      </w:r>
-      <w:proofErr w:type="spellEnd"/>
-      <w:r>
-        <w:rPr>
-          <w:rFonts w:ascii="Arial" w:hAnsi="Arial" w:cs="Arial"/>
-          <w:color w:val="262626" w:themeColor="text1" w:themeTint="D9"/>
-          <w:sz w:val="22"/>
-          <w:szCs w:val="22"/>
-        </w:rPr>
-        <w:t xml:space="preserve">| </w:t>
+      <w:r>
+        <w:rPr>
+          <w:rFonts w:ascii="Arial" w:hAnsi="Arial" w:cs="Arial"/>
+          <w:color w:val="262626" w:themeColor="text1" w:themeTint="D9"/>
+          <w:sz w:val="22"/>
+          <w:szCs w:val="22"/>
+        </w:rPr>
+        <w:t xml:space="preserve">in|situ| </w:t>
       </w:r>
       <w:r>
         <w:rPr>
@@ -1671,59 +1468,8 @@
           <w:sz w:val="22"/>
           <w:szCs w:val="22"/>
         </w:rPr>
-        <w:t xml:space="preserve">Institute National de </w:t>
-      </w:r>
-      <w:proofErr w:type="spellStart"/>
-      <w:r>
-        <w:rPr>
-          <w:rFonts w:ascii="Arial" w:hAnsi="Arial" w:cs="Arial"/>
-          <w:color w:val="262626" w:themeColor="text1" w:themeTint="D9"/>
-          <w:sz w:val="22"/>
-          <w:szCs w:val="22"/>
-        </w:rPr>
-        <w:t>Recherche</w:t>
-      </w:r>
-      <w:proofErr w:type="spellEnd"/>
-      <w:r>
-        <w:rPr>
-          <w:rFonts w:ascii="Arial" w:hAnsi="Arial" w:cs="Arial"/>
-          <w:color w:val="262626" w:themeColor="text1" w:themeTint="D9"/>
-          <w:sz w:val="22"/>
-          <w:szCs w:val="22"/>
-        </w:rPr>
-        <w:t xml:space="preserve"> </w:t>
-      </w:r>
-      <w:proofErr w:type="gramStart"/>
-      <w:r>
-        <w:rPr>
-          <w:rFonts w:ascii="Arial" w:hAnsi="Arial" w:cs="Arial"/>
-          <w:color w:val="262626" w:themeColor="text1" w:themeTint="D9"/>
-          <w:sz w:val="22"/>
-          <w:szCs w:val="22"/>
-        </w:rPr>
-        <w:t>et</w:t>
-      </w:r>
-      <w:proofErr w:type="gramEnd"/>
-      <w:r>
-        <w:rPr>
-          <w:rFonts w:ascii="Arial" w:hAnsi="Arial" w:cs="Arial"/>
-          <w:color w:val="262626" w:themeColor="text1" w:themeTint="D9"/>
-          <w:sz w:val="22"/>
-          <w:szCs w:val="22"/>
-        </w:rPr>
-        <w:t xml:space="preserve"> </w:t>
-      </w:r>
-      <w:proofErr w:type="spellStart"/>
-      <w:r>
-        <w:rPr>
-          <w:rFonts w:ascii="Arial" w:hAnsi="Arial" w:cs="Arial"/>
-          <w:color w:val="262626" w:themeColor="text1" w:themeTint="D9"/>
-          <w:sz w:val="22"/>
-          <w:szCs w:val="22"/>
-        </w:rPr>
-        <w:t>Automatique</w:t>
-      </w:r>
-      <w:proofErr w:type="spellEnd"/>
+        <w:t>Institute National de Recherche et Automatique</w:t>
+      </w:r>
       <w:r>
         <w:rPr>
           <w:rFonts w:ascii="Arial" w:hAnsi="Arial" w:cs="Arial"/>
@@ -1740,27 +1486,7 @@
           <w:sz w:val="22"/>
           <w:szCs w:val="22"/>
         </w:rPr>
-        <w:t xml:space="preserve"> – </w:t>
-      </w:r>
-      <w:proofErr w:type="spellStart"/>
-      <w:r>
-        <w:rPr>
-          <w:rFonts w:ascii="Arial" w:hAnsi="Arial" w:cs="Arial"/>
-          <w:color w:val="262626" w:themeColor="text1" w:themeTint="D9"/>
-          <w:sz w:val="22"/>
-          <w:szCs w:val="22"/>
-        </w:rPr>
-        <w:t>Orsay</w:t>
-      </w:r>
-      <w:proofErr w:type="spellEnd"/>
-      <w:r>
-        <w:rPr>
-          <w:rFonts w:ascii="Arial" w:hAnsi="Arial" w:cs="Arial"/>
-          <w:color w:val="262626" w:themeColor="text1" w:themeTint="D9"/>
-          <w:sz w:val="22"/>
-          <w:szCs w:val="22"/>
-        </w:rPr>
-        <w:t>, France</w:t>
+        <w:t xml:space="preserve"> – Orsay, France</w:t>
       </w:r>
     </w:p>
     <w:p>
@@ -1919,6 +1645,7 @@
           <w:sz w:val="20"/>
           <w:szCs w:val="20"/>
         </w:rPr>
+        <w:lastRenderedPageBreak/>
         <w:t>May 2012 – Nov</w:t>
       </w:r>
       <w:r>
@@ -1967,7 +1694,6 @@
           <w:sz w:val="22"/>
           <w:szCs w:val="22"/>
         </w:rPr>
-        <w:lastRenderedPageBreak/>
         <w:t xml:space="preserve">Research Intern at the </w:t>
       </w:r>
       <w:r>
@@ -2210,18 +1936,8 @@
           <w:sz w:val="22"/>
           <w:szCs w:val="22"/>
         </w:rPr>
-        <w:t xml:space="preserve">Jeronimo Barbosa, Marcelo M. </w:t>
-      </w:r>
-      <w:proofErr w:type="spellStart"/>
-      <w:r>
-        <w:rPr>
-          <w:rFonts w:ascii="Arial" w:hAnsi="Arial" w:cs="Arial"/>
-          <w:sz w:val="22"/>
-          <w:szCs w:val="22"/>
-        </w:rPr>
-        <w:t>Wanderley</w:t>
-      </w:r>
-      <w:proofErr w:type="spellEnd"/>
+        <w:t>Jeronimo Barbosa, Marcelo M. Wanderley</w:t>
+      </w:r>
       <w:r>
         <w:rPr>
           <w:rFonts w:ascii="Arial" w:hAnsi="Arial" w:cs="Arial"/>
@@ -2236,36 +1952,8 @@
           <w:sz w:val="22"/>
           <w:szCs w:val="22"/>
         </w:rPr>
-        <w:t xml:space="preserve">and </w:t>
-      </w:r>
-      <w:proofErr w:type="spellStart"/>
-      <w:r>
-        <w:rPr>
-          <w:rFonts w:ascii="Arial" w:hAnsi="Arial" w:cs="Arial"/>
-          <w:sz w:val="22"/>
-          <w:szCs w:val="22"/>
-        </w:rPr>
-        <w:t>Stéphane</w:t>
-      </w:r>
-      <w:proofErr w:type="spellEnd"/>
-      <w:r>
-        <w:rPr>
-          <w:rFonts w:ascii="Arial" w:hAnsi="Arial" w:cs="Arial"/>
-          <w:sz w:val="22"/>
-          <w:szCs w:val="22"/>
-        </w:rPr>
-        <w:t xml:space="preserve"> </w:t>
-      </w:r>
-      <w:proofErr w:type="spellStart"/>
-      <w:r>
-        <w:rPr>
-          <w:rFonts w:ascii="Arial" w:hAnsi="Arial" w:cs="Arial"/>
-          <w:sz w:val="22"/>
-          <w:szCs w:val="22"/>
-        </w:rPr>
-        <w:t>Huot</w:t>
-      </w:r>
-      <w:proofErr w:type="spellEnd"/>
+        <w:t>and Stéphane Huot</w:t>
+      </w:r>
       <w:r>
         <w:rPr>
           <w:rFonts w:ascii="Arial" w:hAnsi="Arial" w:cs="Arial"/>
@@ -2274,25 +1962,14 @@
         </w:rPr>
         <w:t xml:space="preserve">. 2018. </w:t>
       </w:r>
-      <w:proofErr w:type="spellStart"/>
-      <w:r>
-        <w:rPr>
-          <w:rFonts w:ascii="Arial" w:hAnsi="Arial" w:cs="Arial"/>
-          <w:sz w:val="22"/>
-          <w:szCs w:val="22"/>
-        </w:rPr>
-        <w:t>ZenStates</w:t>
-      </w:r>
-      <w:proofErr w:type="spellEnd"/>
-      <w:r>
-        <w:rPr>
-          <w:rFonts w:ascii="Arial" w:hAnsi="Arial" w:cs="Arial"/>
-          <w:sz w:val="22"/>
-          <w:szCs w:val="22"/>
-        </w:rPr>
-        <w:t xml:space="preserve">: Easy-to-Understand Yet Expressive Specifications for Creative Interactive Environments. </w:t>
-      </w:r>
-      <w:proofErr w:type="gramStart"/>
+      <w:r>
+        <w:rPr>
+          <w:rFonts w:ascii="Arial" w:hAnsi="Arial" w:cs="Arial"/>
+          <w:sz w:val="22"/>
+          <w:szCs w:val="22"/>
+        </w:rPr>
+        <w:t xml:space="preserve">ZenStates: Easy-to-Understand Yet Expressive Specifications for Creative Interactive Environments. </w:t>
+      </w:r>
       <w:r>
         <w:rPr>
           <w:rFonts w:ascii="Arial" w:hAnsi="Arial" w:cs="Arial"/>
@@ -2336,7 +2013,6 @@
         </w:rPr>
         <w:t>.</w:t>
       </w:r>
-      <w:proofErr w:type="gramEnd"/>
     </w:p>
     <w:p>
       <w:pPr>
@@ -2358,61 +2034,7 @@
           <w:sz w:val="22"/>
           <w:szCs w:val="22"/>
         </w:rPr>
-        <w:t xml:space="preserve">Jeronimo Barbosa, Marcelo M. </w:t>
-      </w:r>
-      <w:proofErr w:type="spellStart"/>
-      <w:r>
-        <w:rPr>
-          <w:rFonts w:ascii="Arial" w:hAnsi="Arial" w:cs="Arial"/>
-          <w:sz w:val="22"/>
-          <w:szCs w:val="22"/>
-        </w:rPr>
-        <w:t>Wanderley</w:t>
-      </w:r>
-      <w:proofErr w:type="spellEnd"/>
-      <w:r>
-        <w:rPr>
-          <w:rFonts w:ascii="Arial" w:hAnsi="Arial" w:cs="Arial"/>
-          <w:sz w:val="22"/>
-          <w:szCs w:val="22"/>
-        </w:rPr>
-        <w:t xml:space="preserve">, and </w:t>
-      </w:r>
-      <w:proofErr w:type="spellStart"/>
-      <w:r>
-        <w:rPr>
-          <w:rFonts w:ascii="Arial" w:hAnsi="Arial" w:cs="Arial"/>
-          <w:sz w:val="22"/>
-          <w:szCs w:val="22"/>
-        </w:rPr>
-        <w:t>Stéphane</w:t>
-      </w:r>
-      <w:proofErr w:type="spellEnd"/>
-      <w:r>
-        <w:rPr>
-          <w:rFonts w:ascii="Arial" w:hAnsi="Arial" w:cs="Arial"/>
-          <w:sz w:val="22"/>
-          <w:szCs w:val="22"/>
-        </w:rPr>
-        <w:t xml:space="preserve"> </w:t>
-      </w:r>
-      <w:proofErr w:type="spellStart"/>
-      <w:r>
-        <w:rPr>
-          <w:rFonts w:ascii="Arial" w:hAnsi="Arial" w:cs="Arial"/>
-          <w:sz w:val="22"/>
-          <w:szCs w:val="22"/>
-        </w:rPr>
-        <w:t>Huot</w:t>
-      </w:r>
-      <w:proofErr w:type="spellEnd"/>
-      <w:r>
-        <w:rPr>
-          <w:rFonts w:ascii="Arial" w:hAnsi="Arial" w:cs="Arial"/>
-          <w:sz w:val="22"/>
-          <w:szCs w:val="22"/>
-        </w:rPr>
-        <w:t xml:space="preserve">. 2017. Exploring Playfulness in NIME Design: The Case of Live Looping Tools. In </w:t>
+        <w:t xml:space="preserve">Jeronimo Barbosa, Marcelo M. Wanderley, and Stéphane Huot. 2017. Exploring Playfulness in NIME Design: The Case of Live Looping Tools. In </w:t>
       </w:r>
       <w:r>
         <w:rPr>
@@ -2453,79 +2075,7 @@
           <w:sz w:val="22"/>
           <w:szCs w:val="22"/>
         </w:rPr>
-        <w:t xml:space="preserve">Jeronimo Barbosa, Joseph </w:t>
-      </w:r>
-      <w:proofErr w:type="spellStart"/>
-      <w:r>
-        <w:rPr>
-          <w:rFonts w:ascii="Arial" w:hAnsi="Arial" w:cs="Arial"/>
-          <w:sz w:val="22"/>
-          <w:szCs w:val="22"/>
-        </w:rPr>
-        <w:t>Malloch</w:t>
-      </w:r>
-      <w:proofErr w:type="spellEnd"/>
-      <w:r>
-        <w:rPr>
-          <w:rFonts w:ascii="Arial" w:hAnsi="Arial" w:cs="Arial"/>
-          <w:sz w:val="22"/>
-          <w:szCs w:val="22"/>
-        </w:rPr>
-        <w:t xml:space="preserve">, Marcelo M </w:t>
-      </w:r>
-      <w:proofErr w:type="spellStart"/>
-      <w:r>
-        <w:rPr>
-          <w:rFonts w:ascii="Arial" w:hAnsi="Arial" w:cs="Arial"/>
-          <w:sz w:val="22"/>
-          <w:szCs w:val="22"/>
-        </w:rPr>
-        <w:t>Wanderley</w:t>
-      </w:r>
-      <w:proofErr w:type="spellEnd"/>
-      <w:r>
-        <w:rPr>
-          <w:rFonts w:ascii="Arial" w:hAnsi="Arial" w:cs="Arial"/>
-          <w:sz w:val="22"/>
-          <w:szCs w:val="22"/>
-        </w:rPr>
-        <w:t xml:space="preserve">, and </w:t>
-      </w:r>
-      <w:proofErr w:type="spellStart"/>
-      <w:r>
-        <w:rPr>
-          <w:rFonts w:ascii="Arial" w:hAnsi="Arial" w:cs="Arial"/>
-          <w:sz w:val="22"/>
-          <w:szCs w:val="22"/>
-        </w:rPr>
-        <w:t>Stéphane</w:t>
-      </w:r>
-      <w:proofErr w:type="spellEnd"/>
-      <w:r>
-        <w:rPr>
-          <w:rFonts w:ascii="Arial" w:hAnsi="Arial" w:cs="Arial"/>
-          <w:sz w:val="22"/>
-          <w:szCs w:val="22"/>
-        </w:rPr>
-        <w:t xml:space="preserve"> </w:t>
-      </w:r>
-      <w:proofErr w:type="spellStart"/>
-      <w:r>
-        <w:rPr>
-          <w:rFonts w:ascii="Arial" w:hAnsi="Arial" w:cs="Arial"/>
-          <w:sz w:val="22"/>
-          <w:szCs w:val="22"/>
-        </w:rPr>
-        <w:t>Huot</w:t>
-      </w:r>
-      <w:proofErr w:type="spellEnd"/>
-      <w:r>
-        <w:rPr>
-          <w:rFonts w:ascii="Arial" w:hAnsi="Arial" w:cs="Arial"/>
-          <w:sz w:val="22"/>
-          <w:szCs w:val="22"/>
-        </w:rPr>
-        <w:t xml:space="preserve">. 2015. What does “Evaluation” mean for the NIME community? In </w:t>
+        <w:t xml:space="preserve">Jeronimo Barbosa, Joseph Malloch, Marcelo M Wanderley, and Stéphane Huot. 2015. What does “Evaluation” mean for the NIME community? In </w:t>
       </w:r>
       <w:r>
         <w:rPr>
@@ -2576,97 +2126,7 @@
           <w:sz w:val="22"/>
           <w:szCs w:val="22"/>
         </w:rPr>
-        <w:t xml:space="preserve">Jeronimo Barbosa, Filipe </w:t>
-      </w:r>
-      <w:proofErr w:type="spellStart"/>
-      <w:r>
-        <w:rPr>
-          <w:rFonts w:ascii="Arial" w:hAnsi="Arial" w:cs="Arial"/>
-          <w:sz w:val="22"/>
-          <w:szCs w:val="22"/>
-        </w:rPr>
-        <w:t>Calegario</w:t>
-      </w:r>
-      <w:proofErr w:type="spellEnd"/>
-      <w:r>
-        <w:rPr>
-          <w:rFonts w:ascii="Arial" w:hAnsi="Arial" w:cs="Arial"/>
-          <w:sz w:val="22"/>
-          <w:szCs w:val="22"/>
-        </w:rPr>
-        <w:t xml:space="preserve">, </w:t>
-      </w:r>
-      <w:proofErr w:type="spellStart"/>
-      <w:r>
-        <w:rPr>
-          <w:rFonts w:ascii="Arial" w:hAnsi="Arial" w:cs="Arial"/>
-          <w:sz w:val="22"/>
-          <w:szCs w:val="22"/>
-        </w:rPr>
-        <w:t>João</w:t>
-      </w:r>
-      <w:proofErr w:type="spellEnd"/>
-      <w:r>
-        <w:rPr>
-          <w:rFonts w:ascii="Arial" w:hAnsi="Arial" w:cs="Arial"/>
-          <w:sz w:val="22"/>
-          <w:szCs w:val="22"/>
-        </w:rPr>
-        <w:t xml:space="preserve"> </w:t>
-      </w:r>
-      <w:proofErr w:type="spellStart"/>
-      <w:r>
-        <w:rPr>
-          <w:rFonts w:ascii="Arial" w:hAnsi="Arial" w:cs="Arial"/>
-          <w:sz w:val="22"/>
-          <w:szCs w:val="22"/>
-        </w:rPr>
-        <w:t>Tragtenberg</w:t>
-      </w:r>
-      <w:proofErr w:type="spellEnd"/>
-      <w:r>
-        <w:rPr>
-          <w:rFonts w:ascii="Arial" w:hAnsi="Arial" w:cs="Arial"/>
-          <w:sz w:val="22"/>
-          <w:szCs w:val="22"/>
-        </w:rPr>
-        <w:t xml:space="preserve">, Giordano Cabral, Geber </w:t>
-      </w:r>
-      <w:proofErr w:type="spellStart"/>
-      <w:r>
-        <w:rPr>
-          <w:rFonts w:ascii="Arial" w:hAnsi="Arial" w:cs="Arial"/>
-          <w:sz w:val="22"/>
-          <w:szCs w:val="22"/>
-        </w:rPr>
-        <w:t>Ramalho</w:t>
-      </w:r>
-      <w:proofErr w:type="spellEnd"/>
-      <w:r>
-        <w:rPr>
-          <w:rFonts w:ascii="Arial" w:hAnsi="Arial" w:cs="Arial"/>
-          <w:sz w:val="22"/>
-          <w:szCs w:val="22"/>
-        </w:rPr>
-        <w:t xml:space="preserve">, and Marcelo M </w:t>
-      </w:r>
-      <w:proofErr w:type="spellStart"/>
-      <w:r>
-        <w:rPr>
-          <w:rFonts w:ascii="Arial" w:hAnsi="Arial" w:cs="Arial"/>
-          <w:sz w:val="22"/>
-          <w:szCs w:val="22"/>
-        </w:rPr>
-        <w:t>Wanderley</w:t>
-      </w:r>
-      <w:proofErr w:type="spellEnd"/>
-      <w:r>
-        <w:rPr>
-          <w:rFonts w:ascii="Arial" w:hAnsi="Arial" w:cs="Arial"/>
-          <w:sz w:val="22"/>
-          <w:szCs w:val="22"/>
-        </w:rPr>
-        <w:t xml:space="preserve">. 2015. Designing DMIs for Popular Music in the Brazilian Northeast: Lessons Learned. In </w:t>
+        <w:t xml:space="preserve">Jeronimo Barbosa, Filipe Calegario, João Tragtenberg, Giordano Cabral, Geber Ramalho, and Marcelo M Wanderley. 2015. Designing DMIs for Popular Music in the Brazilian Northeast: Lessons Learned. In </w:t>
       </w:r>
       <w:r>
         <w:rPr>
@@ -2706,63 +2166,8 @@
           <w:sz w:val="22"/>
           <w:szCs w:val="22"/>
         </w:rPr>
-        <w:t xml:space="preserve">Filipe </w:t>
-      </w:r>
-      <w:proofErr w:type="spellStart"/>
-      <w:r>
-        <w:rPr>
-          <w:rFonts w:ascii="Arial" w:hAnsi="Arial" w:cs="Arial"/>
-          <w:sz w:val="22"/>
-          <w:szCs w:val="22"/>
-        </w:rPr>
-        <w:t>Calegario</w:t>
-      </w:r>
-      <w:proofErr w:type="spellEnd"/>
-      <w:r>
-        <w:rPr>
-          <w:rFonts w:ascii="Arial" w:hAnsi="Arial" w:cs="Arial"/>
-          <w:sz w:val="22"/>
-          <w:szCs w:val="22"/>
-        </w:rPr>
-        <w:t xml:space="preserve">, Jeronimo Barbosa, Geber </w:t>
-      </w:r>
-      <w:proofErr w:type="spellStart"/>
-      <w:r>
-        <w:rPr>
-          <w:rFonts w:ascii="Arial" w:hAnsi="Arial" w:cs="Arial"/>
-          <w:sz w:val="22"/>
-          <w:szCs w:val="22"/>
-        </w:rPr>
-        <w:t>Ramalho</w:t>
-      </w:r>
-      <w:proofErr w:type="spellEnd"/>
-      <w:r>
-        <w:rPr>
-          <w:rFonts w:ascii="Arial" w:hAnsi="Arial" w:cs="Arial"/>
-          <w:sz w:val="22"/>
-          <w:szCs w:val="22"/>
-        </w:rPr>
-        <w:t xml:space="preserve">, Giordano Cabral, and Gabriel Finch. 2013. </w:t>
-      </w:r>
-      <w:proofErr w:type="spellStart"/>
-      <w:r>
-        <w:rPr>
-          <w:rFonts w:ascii="Arial" w:hAnsi="Arial" w:cs="Arial"/>
-          <w:sz w:val="22"/>
-          <w:szCs w:val="22"/>
-        </w:rPr>
-        <w:t>Sketchument</w:t>
-      </w:r>
-      <w:proofErr w:type="spellEnd"/>
-      <w:r>
-        <w:rPr>
-          <w:rFonts w:ascii="Arial" w:hAnsi="Arial" w:cs="Arial"/>
-          <w:sz w:val="22"/>
-          <w:szCs w:val="22"/>
-        </w:rPr>
-        <w:t xml:space="preserve">: Empowering users to build DMIs through prototyping. </w:t>
-      </w:r>
-      <w:proofErr w:type="spellStart"/>
+        <w:t xml:space="preserve">Filipe Calegario, Jeronimo Barbosa, Geber Ramalho, Giordano Cabral, and Gabriel Finch. 2013. Sketchument: Empowering users to build DMIs through prototyping. </w:t>
+      </w:r>
       <w:r>
         <w:rPr>
           <w:rFonts w:ascii="Arial" w:hAnsi="Arial" w:cs="Arial"/>
@@ -2771,18 +2176,7 @@
           <w:sz w:val="22"/>
           <w:szCs w:val="22"/>
         </w:rPr>
-        <w:t>Organised</w:t>
-      </w:r>
-      <w:proofErr w:type="spellEnd"/>
-      <w:r>
-        <w:rPr>
-          <w:rFonts w:ascii="Arial" w:hAnsi="Arial" w:cs="Arial"/>
-          <w:i/>
-          <w:iCs/>
-          <w:sz w:val="22"/>
-          <w:szCs w:val="22"/>
-        </w:rPr>
-        <w:t xml:space="preserve"> Sound</w:t>
+        <w:t>Organised Sound</w:t>
       </w:r>
       <w:r>
         <w:rPr>
@@ -2792,8 +2186,6 @@
         </w:rPr>
         <w:t xml:space="preserve"> 18, 3</w:t>
       </w:r>
-      <w:bookmarkStart w:id="0" w:name="_GoBack"/>
-      <w:bookmarkEnd w:id="0"/>
       <w:r>
         <w:rPr>
           <w:rFonts w:ascii="Arial" w:hAnsi="Arial" w:cs="Arial"/>
@@ -2843,65 +2235,14 @@
         </w:rPr>
         <w:t xml:space="preserve">Java, C++, MAX/MSP, Pure Data, </w:t>
       </w:r>
-      <w:proofErr w:type="spellStart"/>
-      <w:r>
-        <w:rPr>
-          <w:rFonts w:ascii="Arial" w:hAnsi="Arial" w:cs="Arial"/>
-          <w:color w:val="262626" w:themeColor="text1" w:themeTint="D9"/>
-          <w:sz w:val="22"/>
-          <w:szCs w:val="22"/>
-        </w:rPr>
-        <w:t>Javascript</w:t>
-      </w:r>
-      <w:proofErr w:type="spellEnd"/>
-      <w:r>
-        <w:rPr>
-          <w:rFonts w:ascii="Arial" w:hAnsi="Arial" w:cs="Arial"/>
-          <w:color w:val="262626" w:themeColor="text1" w:themeTint="D9"/>
-          <w:sz w:val="22"/>
-          <w:szCs w:val="22"/>
-        </w:rPr>
-        <w:t xml:space="preserve"> &amp; web development (e.g. HTML5, CSS, </w:t>
-      </w:r>
-      <w:proofErr w:type="spellStart"/>
-      <w:r>
-        <w:rPr>
-          <w:rFonts w:ascii="Arial" w:hAnsi="Arial" w:cs="Arial"/>
-          <w:color w:val="262626" w:themeColor="text1" w:themeTint="D9"/>
-          <w:sz w:val="22"/>
-          <w:szCs w:val="22"/>
-        </w:rPr>
-        <w:t>Nodejs</w:t>
-      </w:r>
-      <w:proofErr w:type="spellEnd"/>
-      <w:r>
-        <w:rPr>
-          <w:rFonts w:ascii="Arial" w:hAnsi="Arial" w:cs="Arial"/>
-          <w:color w:val="262626" w:themeColor="text1" w:themeTint="D9"/>
-          <w:sz w:val="22"/>
-          <w:szCs w:val="22"/>
-        </w:rPr>
-        <w:t xml:space="preserve">), </w:t>
-      </w:r>
-      <w:proofErr w:type="spellStart"/>
-      <w:r>
-        <w:rPr>
-          <w:rFonts w:ascii="Arial" w:hAnsi="Arial" w:cs="Arial"/>
-          <w:color w:val="262626" w:themeColor="text1" w:themeTint="D9"/>
-          <w:sz w:val="22"/>
-          <w:szCs w:val="22"/>
-        </w:rPr>
-        <w:t>Arduino</w:t>
-      </w:r>
-      <w:proofErr w:type="spellEnd"/>
-      <w:r>
-        <w:rPr>
-          <w:rFonts w:ascii="Arial" w:hAnsi="Arial" w:cs="Arial"/>
-          <w:color w:val="262626" w:themeColor="text1" w:themeTint="D9"/>
-          <w:sz w:val="22"/>
-          <w:szCs w:val="22"/>
-        </w:rPr>
-        <w:t xml:space="preserve"> &amp;</w:t>
+      <w:r>
+        <w:rPr>
+          <w:rFonts w:ascii="Arial" w:hAnsi="Arial" w:cs="Arial"/>
+          <w:color w:val="262626" w:themeColor="text1" w:themeTint="D9"/>
+          <w:sz w:val="22"/>
+          <w:szCs w:val="22"/>
+        </w:rPr>
+        <w:t>Javascript &amp; web development (e.g. HTML5, CSS, Nodejs), Arduino &amp;</w:t>
       </w:r>
       <w:r>
         <w:rPr>
@@ -2919,27 +2260,7 @@
           <w:sz w:val="22"/>
           <w:szCs w:val="22"/>
         </w:rPr>
-        <w:t>R, Python, mobile app development (</w:t>
-      </w:r>
-      <w:proofErr w:type="spellStart"/>
-      <w:r>
-        <w:rPr>
-          <w:rFonts w:ascii="Arial" w:hAnsi="Arial" w:cs="Arial"/>
-          <w:color w:val="262626" w:themeColor="text1" w:themeTint="D9"/>
-          <w:sz w:val="22"/>
-          <w:szCs w:val="22"/>
-        </w:rPr>
-        <w:t>iOS</w:t>
-      </w:r>
-      <w:proofErr w:type="spellEnd"/>
-      <w:r>
-        <w:rPr>
-          <w:rFonts w:ascii="Arial" w:hAnsi="Arial" w:cs="Arial"/>
-          <w:color w:val="262626" w:themeColor="text1" w:themeTint="D9"/>
-          <w:sz w:val="22"/>
-          <w:szCs w:val="22"/>
-        </w:rPr>
-        <w:t xml:space="preserve"> </w:t>
+        <w:t xml:space="preserve">R, Python, mobile app development (iOS </w:t>
       </w:r>
       <w:r>
         <w:rPr>
@@ -3094,27 +2415,7 @@
           <w:sz w:val="22"/>
           <w:szCs w:val="22"/>
         </w:rPr>
-        <w:t xml:space="preserve">Portuguese (Native): Comprehends well, speaks well, reads well, </w:t>
-      </w:r>
-      <w:proofErr w:type="gramStart"/>
-      <w:r>
-        <w:rPr>
-          <w:rFonts w:ascii="Arial" w:hAnsi="Arial" w:cs="Arial"/>
-          <w:color w:val="262626" w:themeColor="text1" w:themeTint="D9"/>
-          <w:sz w:val="22"/>
-          <w:szCs w:val="22"/>
-        </w:rPr>
-        <w:t>writes</w:t>
-      </w:r>
-      <w:proofErr w:type="gramEnd"/>
-      <w:r>
-        <w:rPr>
-          <w:rFonts w:ascii="Arial" w:hAnsi="Arial" w:cs="Arial"/>
-          <w:color w:val="262626" w:themeColor="text1" w:themeTint="D9"/>
-          <w:sz w:val="22"/>
-          <w:szCs w:val="22"/>
-        </w:rPr>
-        <w:t xml:space="preserve"> well</w:t>
+        <w:t>Portuguese (Native): Comprehends well, speaks well, reads well, writes well</w:t>
       </w:r>
     </w:p>
     <w:p>
@@ -3169,27 +2470,7 @@
           <w:sz w:val="22"/>
           <w:szCs w:val="22"/>
         </w:rPr>
-        <w:t xml:space="preserve">Graduate Excellence Fellowship, </w:t>
-      </w:r>
-      <w:proofErr w:type="spellStart"/>
-      <w:r>
-        <w:rPr>
-          <w:rFonts w:ascii="Arial" w:hAnsi="Arial" w:cs="Arial"/>
-          <w:color w:val="262626" w:themeColor="text1" w:themeTint="D9"/>
-          <w:sz w:val="22"/>
-          <w:szCs w:val="22"/>
-        </w:rPr>
-        <w:t>Schulich</w:t>
-      </w:r>
-      <w:proofErr w:type="spellEnd"/>
-      <w:r>
-        <w:rPr>
-          <w:rFonts w:ascii="Arial" w:hAnsi="Arial" w:cs="Arial"/>
-          <w:color w:val="262626" w:themeColor="text1" w:themeTint="D9"/>
-          <w:sz w:val="22"/>
-          <w:szCs w:val="22"/>
-        </w:rPr>
-        <w:t xml:space="preserve"> School of Music, McGill University, 2014-2018</w:t>
+        <w:t>Graduate Excellence Fellowship, Schulich School of Music, McGill University, 2014-2018</w:t>
       </w:r>
     </w:p>
     <w:p>
@@ -3216,39 +2497,8 @@
           <w:sz w:val="22"/>
           <w:szCs w:val="22"/>
         </w:rPr>
-        <w:t xml:space="preserve">Shortlisted in </w:t>
-      </w:r>
-      <w:proofErr w:type="spellStart"/>
-      <w:r>
-        <w:rPr>
-          <w:rFonts w:ascii="Arial" w:hAnsi="Arial" w:cs="Arial"/>
-          <w:color w:val="262626" w:themeColor="text1" w:themeTint="D9"/>
-          <w:sz w:val="22"/>
-          <w:szCs w:val="22"/>
-        </w:rPr>
-        <w:t>IxDA</w:t>
-      </w:r>
-      <w:proofErr w:type="spellEnd"/>
-      <w:r>
-        <w:rPr>
-          <w:rFonts w:ascii="Arial" w:hAnsi="Arial" w:cs="Arial"/>
-          <w:color w:val="262626" w:themeColor="text1" w:themeTint="D9"/>
-          <w:sz w:val="22"/>
-          <w:szCs w:val="22"/>
-        </w:rPr>
-        <w:t xml:space="preserve"> Interaction Awards, 2013 – Project </w:t>
-      </w:r>
-      <w:proofErr w:type="spellStart"/>
-      <w:r>
-        <w:rPr>
-          <w:rFonts w:ascii="Arial" w:hAnsi="Arial" w:cs="Arial"/>
-          <w:color w:val="262626" w:themeColor="text1" w:themeTint="D9"/>
-          <w:sz w:val="22"/>
-          <w:szCs w:val="22"/>
-        </w:rPr>
-        <w:t>Illusio</w:t>
-      </w:r>
-      <w:proofErr w:type="spellEnd"/>
+        <w:t>Shortlisted in IxDA Interaction Awards, 2013 – Project Illusio</w:t>
+      </w:r>
     </w:p>
     <w:p>
       <w:pPr>
@@ -3274,47 +2524,7 @@
           <w:sz w:val="22"/>
           <w:szCs w:val="22"/>
         </w:rPr>
-        <w:t xml:space="preserve">9º </w:t>
-      </w:r>
-      <w:proofErr w:type="spellStart"/>
-      <w:r>
-        <w:rPr>
-          <w:rFonts w:ascii="Arial" w:hAnsi="Arial" w:cs="Arial"/>
-          <w:color w:val="262626" w:themeColor="text1" w:themeTint="D9"/>
-          <w:sz w:val="22"/>
-          <w:szCs w:val="22"/>
-        </w:rPr>
-        <w:t>Sérgio</w:t>
-      </w:r>
-      <w:proofErr w:type="spellEnd"/>
-      <w:r>
-        <w:rPr>
-          <w:rFonts w:ascii="Arial" w:hAnsi="Arial" w:cs="Arial"/>
-          <w:color w:val="262626" w:themeColor="text1" w:themeTint="D9"/>
-          <w:sz w:val="22"/>
-          <w:szCs w:val="22"/>
-        </w:rPr>
-        <w:t xml:space="preserve"> Motta Arts and Technology Prize, category “Early carrier”, </w:t>
-      </w:r>
-      <w:proofErr w:type="spellStart"/>
-      <w:r>
-        <w:rPr>
-          <w:rFonts w:ascii="Arial" w:hAnsi="Arial" w:cs="Arial"/>
-          <w:color w:val="262626" w:themeColor="text1" w:themeTint="D9"/>
-          <w:sz w:val="22"/>
-          <w:szCs w:val="22"/>
-        </w:rPr>
-        <w:t>Instituto</w:t>
-      </w:r>
-      <w:proofErr w:type="spellEnd"/>
-      <w:r>
-        <w:rPr>
-          <w:rFonts w:ascii="Arial" w:hAnsi="Arial" w:cs="Arial"/>
-          <w:color w:val="262626" w:themeColor="text1" w:themeTint="D9"/>
-          <w:sz w:val="22"/>
-          <w:szCs w:val="22"/>
-        </w:rPr>
-        <w:t xml:space="preserve"> Sergio Motta (Brazil), 2011.</w:t>
+        <w:t>9º Sérgio Motta Arts and Technology Prize, category “Early carrier”, Instituto Sergio Motta (Brazil), 2011.</w:t>
       </w:r>
     </w:p>
     <w:p>
@@ -3341,67 +2551,7 @@
           <w:sz w:val="22"/>
           <w:szCs w:val="22"/>
         </w:rPr>
-        <w:t xml:space="preserve">Honorable Mention in FILE PRIX LUX, Electronic Language International Festival (Brazil), 2010 - Project </w:t>
-      </w:r>
-      <w:proofErr w:type="spellStart"/>
-      <w:r>
-        <w:rPr>
-          <w:rFonts w:ascii="Arial" w:hAnsi="Arial" w:cs="Arial"/>
-          <w:color w:val="262626" w:themeColor="text1" w:themeTint="D9"/>
-          <w:sz w:val="22"/>
-          <w:szCs w:val="22"/>
-        </w:rPr>
-        <w:t>Marvim</w:t>
-      </w:r>
-      <w:proofErr w:type="spellEnd"/>
-      <w:r>
-        <w:rPr>
-          <w:rFonts w:ascii="Arial" w:hAnsi="Arial" w:cs="Arial"/>
-          <w:color w:val="262626" w:themeColor="text1" w:themeTint="D9"/>
-          <w:sz w:val="22"/>
-          <w:szCs w:val="22"/>
-        </w:rPr>
-        <w:t xml:space="preserve"> </w:t>
-      </w:r>
-      <w:proofErr w:type="spellStart"/>
-      <w:r>
-        <w:rPr>
-          <w:rFonts w:ascii="Arial" w:hAnsi="Arial" w:cs="Arial"/>
-          <w:color w:val="262626" w:themeColor="text1" w:themeTint="D9"/>
-          <w:sz w:val="22"/>
-          <w:szCs w:val="22"/>
-        </w:rPr>
-        <w:t>Gainsbug</w:t>
-      </w:r>
-      <w:proofErr w:type="spellEnd"/>
-      <w:r>
-        <w:rPr>
-          <w:rFonts w:ascii="Arial" w:hAnsi="Arial" w:cs="Arial"/>
-          <w:color w:val="262626" w:themeColor="text1" w:themeTint="D9"/>
-          <w:sz w:val="22"/>
-          <w:szCs w:val="22"/>
-        </w:rPr>
-        <w:t xml:space="preserve"> (with Filipe </w:t>
-      </w:r>
-      <w:proofErr w:type="spellStart"/>
-      <w:r>
-        <w:rPr>
-          <w:rFonts w:ascii="Arial" w:hAnsi="Arial" w:cs="Arial"/>
-          <w:color w:val="262626" w:themeColor="text1" w:themeTint="D9"/>
-          <w:sz w:val="22"/>
-          <w:szCs w:val="22"/>
-        </w:rPr>
-        <w:t>Calegario</w:t>
-      </w:r>
-      <w:proofErr w:type="spellEnd"/>
-      <w:r>
-        <w:rPr>
-          <w:rFonts w:ascii="Arial" w:hAnsi="Arial" w:cs="Arial"/>
-          <w:color w:val="262626" w:themeColor="text1" w:themeTint="D9"/>
-          <w:sz w:val="22"/>
-          <w:szCs w:val="22"/>
-        </w:rPr>
-        <w:t>)</w:t>
+        <w:t>Honorable Mention in FILE PRIX LUX, Electronic Language International Festival (Brazil), 2010 - Project Marvim Gainsbug (with Filipe Calegario)</w:t>
       </w:r>
     </w:p>
     <w:p>
@@ -3421,145 +2571,14 @@
           <w:szCs w:val="22"/>
         </w:rPr>
       </w:pPr>
-      <w:proofErr w:type="spellStart"/>
-      <w:r>
-        <w:rPr>
-          <w:rFonts w:ascii="Arial" w:hAnsi="Arial" w:cs="Arial"/>
-          <w:color w:val="262626" w:themeColor="text1" w:themeTint="D9"/>
-          <w:sz w:val="22"/>
-          <w:szCs w:val="22"/>
-        </w:rPr>
-        <w:t>Conexões</w:t>
-      </w:r>
-      <w:proofErr w:type="spellEnd"/>
-      <w:r>
-        <w:rPr>
-          <w:rFonts w:ascii="Arial" w:hAnsi="Arial" w:cs="Arial"/>
-          <w:color w:val="262626" w:themeColor="text1" w:themeTint="D9"/>
-          <w:sz w:val="22"/>
-          <w:szCs w:val="22"/>
-        </w:rPr>
-        <w:t xml:space="preserve"> </w:t>
-      </w:r>
-      <w:proofErr w:type="spellStart"/>
-      <w:r>
-        <w:rPr>
-          <w:rFonts w:ascii="Arial" w:hAnsi="Arial" w:cs="Arial"/>
-          <w:color w:val="262626" w:themeColor="text1" w:themeTint="D9"/>
-          <w:sz w:val="22"/>
-          <w:szCs w:val="22"/>
-        </w:rPr>
-        <w:t>Tecnológicas</w:t>
-      </w:r>
-      <w:proofErr w:type="spellEnd"/>
-      <w:r>
-        <w:rPr>
-          <w:rFonts w:ascii="Arial" w:hAnsi="Arial" w:cs="Arial"/>
-          <w:color w:val="262626" w:themeColor="text1" w:themeTint="D9"/>
-          <w:sz w:val="22"/>
-          <w:szCs w:val="22"/>
-        </w:rPr>
-        <w:t xml:space="preserve"> Prize, </w:t>
-      </w:r>
-      <w:proofErr w:type="spellStart"/>
-      <w:r>
-        <w:rPr>
-          <w:rFonts w:ascii="Arial" w:hAnsi="Arial" w:cs="Arial"/>
-          <w:color w:val="262626" w:themeColor="text1" w:themeTint="D9"/>
-          <w:sz w:val="22"/>
-          <w:szCs w:val="22"/>
-        </w:rPr>
-        <w:t>Instituto</w:t>
-      </w:r>
-      <w:proofErr w:type="spellEnd"/>
-      <w:r>
-        <w:rPr>
-          <w:rFonts w:ascii="Arial" w:hAnsi="Arial" w:cs="Arial"/>
-          <w:color w:val="262626" w:themeColor="text1" w:themeTint="D9"/>
-          <w:sz w:val="22"/>
-          <w:szCs w:val="22"/>
-        </w:rPr>
-        <w:t xml:space="preserve"> </w:t>
-      </w:r>
-      <w:proofErr w:type="spellStart"/>
-      <w:r>
-        <w:rPr>
-          <w:rFonts w:ascii="Arial" w:hAnsi="Arial" w:cs="Arial"/>
-          <w:color w:val="262626" w:themeColor="text1" w:themeTint="D9"/>
-          <w:sz w:val="22"/>
-          <w:szCs w:val="22"/>
-        </w:rPr>
-        <w:t>Sérgio</w:t>
-      </w:r>
-      <w:proofErr w:type="spellEnd"/>
-      <w:r>
-        <w:rPr>
-          <w:rFonts w:ascii="Arial" w:hAnsi="Arial" w:cs="Arial"/>
-          <w:color w:val="262626" w:themeColor="text1" w:themeTint="D9"/>
-          <w:sz w:val="22"/>
-          <w:szCs w:val="22"/>
-        </w:rPr>
-        <w:t xml:space="preserve"> Motta (Brazil), 2010 - Project </w:t>
-      </w:r>
-      <w:proofErr w:type="spellStart"/>
-      <w:r>
-        <w:rPr>
-          <w:rFonts w:ascii="Arial" w:hAnsi="Arial" w:cs="Arial"/>
-          <w:color w:val="262626" w:themeColor="text1" w:themeTint="D9"/>
-          <w:sz w:val="22"/>
-          <w:szCs w:val="22"/>
-        </w:rPr>
-        <w:t>Marvim</w:t>
-      </w:r>
-      <w:proofErr w:type="spellEnd"/>
-      <w:r>
-        <w:rPr>
-          <w:rFonts w:ascii="Arial" w:hAnsi="Arial" w:cs="Arial"/>
-          <w:color w:val="262626" w:themeColor="text1" w:themeTint="D9"/>
-          <w:sz w:val="22"/>
-          <w:szCs w:val="22"/>
-        </w:rPr>
-        <w:t xml:space="preserve"> </w:t>
-      </w:r>
-      <w:proofErr w:type="spellStart"/>
-      <w:r>
-        <w:rPr>
-          <w:rFonts w:ascii="Arial" w:hAnsi="Arial" w:cs="Arial"/>
-          <w:color w:val="262626" w:themeColor="text1" w:themeTint="D9"/>
-          <w:sz w:val="22"/>
-          <w:szCs w:val="22"/>
-        </w:rPr>
-        <w:t>Gainsbug</w:t>
-      </w:r>
-      <w:proofErr w:type="spellEnd"/>
-      <w:r>
-        <w:rPr>
-          <w:rFonts w:ascii="Arial" w:hAnsi="Arial" w:cs="Arial"/>
-          <w:color w:val="262626" w:themeColor="text1" w:themeTint="D9"/>
-          <w:sz w:val="22"/>
-          <w:szCs w:val="22"/>
-        </w:rPr>
-        <w:t xml:space="preserve">  (with Filipe </w:t>
-      </w:r>
-      <w:proofErr w:type="spellStart"/>
-      <w:r>
-        <w:rPr>
-          <w:rFonts w:ascii="Arial" w:hAnsi="Arial" w:cs="Arial"/>
-          <w:color w:val="262626" w:themeColor="text1" w:themeTint="D9"/>
-          <w:sz w:val="22"/>
-          <w:szCs w:val="22"/>
-        </w:rPr>
-        <w:t>Calegario</w:t>
-      </w:r>
-      <w:proofErr w:type="spellEnd"/>
-      <w:r>
-        <w:rPr>
-          <w:rFonts w:ascii="Arial" w:hAnsi="Arial" w:cs="Arial"/>
-          <w:color w:val="262626" w:themeColor="text1" w:themeTint="D9"/>
-          <w:sz w:val="22"/>
-          <w:szCs w:val="22"/>
-        </w:rPr>
-        <w:t>)</w:t>
+      <w:r>
+        <w:rPr>
+          <w:rFonts w:ascii="Arial" w:hAnsi="Arial" w:cs="Arial"/>
+          <w:color w:val="262626" w:themeColor="text1" w:themeTint="D9"/>
+          <w:sz w:val="22"/>
+          <w:szCs w:val="22"/>
+        </w:rPr>
+        <w:t>Conexões Tecnológicas Prize, Instituto Sérgio Motta (Brazil), 2010 - Project Marvim Gainsbug  (with Filipe Calegario)</w:t>
       </w:r>
     </w:p>
     <w:p>
@@ -3579,97 +2598,15 @@
           <w:szCs w:val="22"/>
         </w:rPr>
       </w:pPr>
-      <w:proofErr w:type="spellStart"/>
-      <w:r>
-        <w:rPr>
-          <w:rFonts w:ascii="Arial" w:hAnsi="Arial" w:cs="Arial"/>
-          <w:color w:val="262626" w:themeColor="text1" w:themeTint="D9"/>
-          <w:sz w:val="22"/>
-          <w:szCs w:val="22"/>
-        </w:rPr>
-        <w:t>Rumos</w:t>
-      </w:r>
-      <w:proofErr w:type="spellEnd"/>
-      <w:r>
-        <w:rPr>
-          <w:rFonts w:ascii="Arial" w:hAnsi="Arial" w:cs="Arial"/>
-          <w:color w:val="262626" w:themeColor="text1" w:themeTint="D9"/>
-          <w:sz w:val="22"/>
-          <w:szCs w:val="22"/>
-        </w:rPr>
-        <w:t xml:space="preserve"> </w:t>
-      </w:r>
-      <w:proofErr w:type="spellStart"/>
-      <w:r>
-        <w:rPr>
-          <w:rFonts w:ascii="Arial" w:hAnsi="Arial" w:cs="Arial"/>
-          <w:color w:val="262626" w:themeColor="text1" w:themeTint="D9"/>
-          <w:sz w:val="22"/>
-          <w:szCs w:val="22"/>
-        </w:rPr>
-        <w:t>Itaú</w:t>
-      </w:r>
-      <w:proofErr w:type="spellEnd"/>
-      <w:r>
-        <w:rPr>
-          <w:rFonts w:ascii="Arial" w:hAnsi="Arial" w:cs="Arial"/>
-          <w:color w:val="262626" w:themeColor="text1" w:themeTint="D9"/>
-          <w:sz w:val="22"/>
-          <w:szCs w:val="22"/>
-        </w:rPr>
-        <w:t xml:space="preserve"> Cultural Arts-Cybernetics, </w:t>
-      </w:r>
-      <w:proofErr w:type="spellStart"/>
-      <w:r>
-        <w:rPr>
-          <w:rFonts w:ascii="Arial" w:hAnsi="Arial" w:cs="Arial"/>
-          <w:color w:val="262626" w:themeColor="text1" w:themeTint="D9"/>
-          <w:sz w:val="22"/>
-          <w:szCs w:val="22"/>
-        </w:rPr>
-        <w:t>Instituto</w:t>
-      </w:r>
-      <w:proofErr w:type="spellEnd"/>
-      <w:r>
-        <w:rPr>
-          <w:rFonts w:ascii="Arial" w:hAnsi="Arial" w:cs="Arial"/>
-          <w:color w:val="262626" w:themeColor="text1" w:themeTint="D9"/>
-          <w:sz w:val="22"/>
-          <w:szCs w:val="22"/>
-        </w:rPr>
-        <w:t xml:space="preserve"> </w:t>
-      </w:r>
-      <w:proofErr w:type="spellStart"/>
-      <w:r>
-        <w:rPr>
-          <w:rFonts w:ascii="Arial" w:hAnsi="Arial" w:cs="Arial"/>
-          <w:color w:val="262626" w:themeColor="text1" w:themeTint="D9"/>
-          <w:sz w:val="22"/>
-          <w:szCs w:val="22"/>
-        </w:rPr>
-        <w:t>Itaú</w:t>
-      </w:r>
-      <w:proofErr w:type="spellEnd"/>
-      <w:r>
-        <w:rPr>
-          <w:rFonts w:ascii="Arial" w:hAnsi="Arial" w:cs="Arial"/>
-          <w:color w:val="262626" w:themeColor="text1" w:themeTint="D9"/>
-          <w:sz w:val="22"/>
-          <w:szCs w:val="22"/>
-        </w:rPr>
-        <w:t xml:space="preserve"> Cultural (Brazil), 2009 - Project </w:t>
-      </w:r>
-      <w:proofErr w:type="spellStart"/>
-      <w:r>
-        <w:rPr>
-          <w:rFonts w:ascii="Arial" w:hAnsi="Arial" w:cs="Arial"/>
-          <w:color w:val="262626" w:themeColor="text1" w:themeTint="D9"/>
-          <w:sz w:val="22"/>
-          <w:szCs w:val="22"/>
-        </w:rPr>
-        <w:t>Illusio</w:t>
-      </w:r>
-      <w:proofErr w:type="spellEnd"/>
+      <w:r>
+        <w:rPr>
+          <w:rFonts w:ascii="Arial" w:hAnsi="Arial" w:cs="Arial"/>
+          <w:color w:val="262626" w:themeColor="text1" w:themeTint="D9"/>
+          <w:sz w:val="22"/>
+          <w:szCs w:val="22"/>
+        </w:rPr>
+        <w:t>Rumos Itaú Cultural Arts-Cybernetics, Instituto Itaú Cultural (Brazil), 2009 - Project Illusio</w:t>
+      </w:r>
     </w:p>
     <w:p>
       <w:pPr>
@@ -3705,17 +2642,55 @@
           <w:sz w:val="22"/>
           <w:szCs w:val="22"/>
         </w:rPr>
-        <w:t>Student Volunteer at CHI 2018 (PC Meetings); Reviewer for NIME 2017; Student representative for the Centre for Interdisciplinary Research in Music Media and Technolo</w:t>
-      </w:r>
-      <w:r>
-        <w:rPr>
-          <w:rFonts w:ascii="Arial" w:hAnsi="Arial" w:cs="Arial"/>
-          <w:color w:val="262626" w:themeColor="text1" w:themeTint="D9"/>
-          <w:sz w:val="22"/>
-          <w:szCs w:val="22"/>
-        </w:rPr>
-        <w:t>gy (CIRMMT), from 2015 to today</w:t>
-      </w:r>
+        <w:t>Student Volu</w:t>
+      </w:r>
+      <w:r>
+        <w:rPr>
+          <w:rFonts w:ascii="Arial" w:hAnsi="Arial" w:cs="Arial"/>
+          <w:color w:val="262626" w:themeColor="text1" w:themeTint="D9"/>
+          <w:sz w:val="22"/>
+          <w:szCs w:val="22"/>
+        </w:rPr>
+        <w:t>nteer at CHI 2018</w:t>
+      </w:r>
+      <w:r>
+        <w:rPr>
+          <w:rFonts w:ascii="Arial" w:hAnsi="Arial" w:cs="Arial"/>
+          <w:color w:val="262626" w:themeColor="text1" w:themeTint="D9"/>
+          <w:sz w:val="22"/>
+          <w:szCs w:val="22"/>
+        </w:rPr>
+        <w:t xml:space="preserve"> Reviewer for NIME 2017</w:t>
+      </w:r>
+      <w:r>
+        <w:rPr>
+          <w:rFonts w:ascii="Arial" w:hAnsi="Arial" w:cs="Arial"/>
+          <w:color w:val="262626" w:themeColor="text1" w:themeTint="D9"/>
+          <w:sz w:val="22"/>
+          <w:szCs w:val="22"/>
+        </w:rPr>
+        <w:t>/2018</w:t>
+      </w:r>
+      <w:r>
+        <w:rPr>
+          <w:rFonts w:ascii="Arial" w:hAnsi="Arial" w:cs="Arial"/>
+          <w:color w:val="262626" w:themeColor="text1" w:themeTint="D9"/>
+          <w:sz w:val="22"/>
+          <w:szCs w:val="22"/>
+        </w:rPr>
+        <w:t>; Student representative for the Centre for Interdisciplinary Research in Music Media and Technolo</w:t>
+      </w:r>
+      <w:r>
+        <w:rPr>
+          <w:rFonts w:ascii="Arial" w:hAnsi="Arial" w:cs="Arial"/>
+          <w:color w:val="262626" w:themeColor="text1" w:themeTint="D9"/>
+          <w:sz w:val="22"/>
+          <w:szCs w:val="22"/>
+        </w:rPr>
+        <w:t>gy (CIRMMT), from 2015 to 2018.</w:t>
+      </w:r>
+      <w:bookmarkStart w:id="0" w:name="_GoBack"/>
+      <w:bookmarkEnd w:id="0"/>
     </w:p>
     <w:p>
       <w:pPr>
@@ -3780,70 +2755,70 @@
         <v:path o:extrusionok="f" gradientshapeok="t" o:connecttype="rect"/>
         <o:lock v:ext="edit" aspectratio="t"/>
       </v:shapetype>
-      <v:shape id="_x0000_i1056" type="#_x0000_t75" style="width:4pt;height:12pt" o:bullet="t">
+      <v:shape id="_x0000_i1026" type="#_x0000_t75" style="width:4pt;height:12pt" o:bullet="t">
         <v:imagedata r:id="rId1" o:title="bullet1"/>
       </v:shape>
     </w:pict>
   </w:numPicBullet>
   <w:numPicBullet w:numPicBulletId="1">
     <w:pict>
-      <v:shape id="_x0000_i1057" type="#_x0000_t75" style="width:9pt;height:11pt" o:bullet="t">
+      <v:shape id="_x0000_i1027" type="#_x0000_t75" style="width:9pt;height:11pt" o:bullet="t">
         <v:imagedata r:id="rId2" o:title="bullet1"/>
       </v:shape>
     </w:pict>
   </w:numPicBullet>
   <w:numPicBullet w:numPicBulletId="2">
     <w:pict>
-      <v:shape id="_x0000_i1058" type="#_x0000_t75" style="width:9pt;height:11pt" o:bullet="t">
+      <v:shape id="_x0000_i1028" type="#_x0000_t75" style="width:9pt;height:11pt" o:bullet="t">
         <v:imagedata r:id="rId3" o:title="bullet2"/>
       </v:shape>
     </w:pict>
   </w:numPicBullet>
   <w:numPicBullet w:numPicBulletId="3">
     <w:pict>
-      <v:shape id="_x0000_i1059" type="#_x0000_t75" style="width:9pt;height:11pt" o:bullet="t">
+      <v:shape id="_x0000_i1029" type="#_x0000_t75" style="width:9pt;height:11pt" o:bullet="t">
         <v:imagedata r:id="rId4" o:title="bullet3"/>
       </v:shape>
     </w:pict>
   </w:numPicBullet>
   <w:numPicBullet w:numPicBulletId="4">
     <w:pict>
-      <v:shape id="_x0000_i1060" type="#_x0000_t75" style="width:15pt;height:15pt" o:bullet="t">
+      <v:shape id="_x0000_i1030" type="#_x0000_t75" style="width:15pt;height:15pt" o:bullet="t">
         <v:imagedata r:id="rId5" o:title="bullet1"/>
       </v:shape>
     </w:pict>
   </w:numPicBullet>
   <w:numPicBullet w:numPicBulletId="5">
     <w:pict>
-      <v:shape id="_x0000_i1061" type="#_x0000_t75" style="width:15pt;height:15pt" o:bullet="t">
+      <v:shape id="_x0000_i1031" type="#_x0000_t75" style="width:15pt;height:15pt" o:bullet="t">
         <v:imagedata r:id="rId6" o:title="bullet2"/>
       </v:shape>
     </w:pict>
   </w:numPicBullet>
   <w:numPicBullet w:numPicBulletId="6">
     <w:pict>
-      <v:shape id="_x0000_i1062" type="#_x0000_t75" style="width:15pt;height:15pt" o:bullet="t">
+      <v:shape id="_x0000_i1032" type="#_x0000_t75" style="width:15pt;height:15pt" o:bullet="t">
         <v:imagedata r:id="rId7" o:title="bullet3"/>
       </v:shape>
     </w:pict>
   </w:numPicBullet>
   <w:numPicBullet w:numPicBulletId="7">
     <w:pict>
-      <v:shape id="_x0000_i1063" type="#_x0000_t75" style="width:5pt;height:12pt" o:bullet="t">
+      <v:shape id="_x0000_i1033" type="#_x0000_t75" style="width:5pt;height:12pt" o:bullet="t">
         <v:imagedata r:id="rId8" o:title="bullet1"/>
       </v:shape>
     </w:pict>
   </w:numPicBullet>
   <w:numPicBullet w:numPicBulletId="8">
     <w:pict>
-      <v:shape id="_x0000_i1064" type="#_x0000_t75" style="width:5pt;height:12pt" o:bullet="t">
+      <v:shape id="_x0000_i1034" type="#_x0000_t75" style="width:5pt;height:12pt" o:bullet="t">
         <v:imagedata r:id="rId9" o:title="bullet2"/>
       </v:shape>
     </w:pict>
   </w:numPicBullet>
   <w:numPicBullet w:numPicBulletId="9">
     <w:pict>
-      <v:shape id="_x0000_i1065" type="#_x0000_t75" style="width:5pt;height:12pt" o:bullet="t">
+      <v:shape id="_x0000_i1035" type="#_x0000_t75" style="width:5pt;height:12pt" o:bullet="t">
         <v:imagedata r:id="rId10" o:title="bullet3"/>
       </v:shape>
     </w:pict>

</xml_diff>